<commit_message>
fixed minus one case
</commit_message>
<xml_diff>
--- a/upload_folder/2021-02-06.docx
+++ b/upload_folder/2021-02-06.docx
@@ -14,7 +14,7 @@
           <w:b/>
           <w:color w:val="1F1F1F"/>
         </w:rPr>
-        <w:t xml:space="preserve">Abhyuday 3 &gt; Abul (BM) &gt; Aishwarya </w:t>
+        <w:t xml:space="preserve">Abhyuday 3&gt; Abul (BM) &gt; Aishwarya </w:t>
       </w:r>
       <w:r>
         <w:rPr>
@@ -61,7 +61,7 @@
           <w:sz-cs w:val="24"/>
           <w:color w:val="1F1F1F"/>
         </w:rPr>
-        <w:t xml:space="preserve"> &gt; Swati (SL) &gt; Thasneem &gt; Vibhay</w:t>
+        <w:t xml:space="preserve"> &gt; Swati (SL) &gt; Thasneem -1 &gt; Vibhay</w:t>
       </w:r>
     </w:p>
     <w:sectPr>

</xml_diff>